<commit_message>
added section on how to edit plone
</commit_message>
<xml_diff>
--- a/2014 Update/How To Plone 2014 Basic Instructions.docx
+++ b/2014 Update/How To Plone 2014 Basic Instructions.docx
@@ -33,87 +33,127 @@
         <w:pStyle w:val="Heading1"/>
       </w:pPr>
       <w:r>
-        <w:t>Where to put things</w:t>
-      </w:r>
-    </w:p>
-    <w:p>
-      <w:r>
-        <w:t>To keep things organized, make sure you AT LEAST follow these guidelines, if not enforce stricter organization.</w:t>
-      </w:r>
-    </w:p>
-    <w:p>
-      <w:pPr>
-        <w:pStyle w:val="ListParagraph"/>
-        <w:numPr>
-          <w:ilvl w:val="0"/>
-          <w:numId w:val="7"/>
-        </w:numPr>
-      </w:pPr>
+        <w:t xml:space="preserve">How to </w:t>
+      </w:r>
       <w:proofErr w:type="gramStart"/>
       <w:r>
-        <w:t>PDF</w:t>
-      </w:r>
-      <w:r>
-        <w:t>’</w:t>
-      </w:r>
-      <w:r>
-        <w:t>s  go</w:t>
+        <w:t>Edit</w:t>
       </w:r>
       <w:proofErr w:type="gramEnd"/>
       <w:r>
-        <w:t xml:space="preserve"> into the Main Project Assets &gt; Files  folder.</w:t>
-      </w:r>
-      <w:r>
-        <w:t xml:space="preserve"> </w:t>
-      </w:r>
-    </w:p>
-    <w:p>
-      <w:pPr>
-        <w:pStyle w:val="ListParagraph"/>
-        <w:numPr>
-          <w:ilvl w:val="0"/>
-          <w:numId w:val="7"/>
-        </w:numPr>
-      </w:pPr>
-      <w:r>
-        <w:t>Images go into the Main</w:t>
-      </w:r>
-      <w:r>
-        <w:t xml:space="preserve"> Project Assets&gt;Images folder.</w:t>
-      </w:r>
-    </w:p>
-    <w:p>
-      <w:pPr>
-        <w:pStyle w:val="ListParagraph"/>
-        <w:numPr>
-          <w:ilvl w:val="0"/>
-          <w:numId w:val="7"/>
-        </w:numPr>
-      </w:pPr>
-      <w:proofErr w:type="spellStart"/>
-      <w:r>
-        <w:t>Plone</w:t>
-      </w:r>
-      <w:proofErr w:type="spellEnd"/>
-      <w:r>
-        <w:t xml:space="preserve"> Folders and </w:t>
-      </w:r>
-      <w:proofErr w:type="spellStart"/>
-      <w:r>
-        <w:t>Plone</w:t>
-      </w:r>
-      <w:proofErr w:type="spellEnd"/>
-      <w:r>
-        <w:t xml:space="preserve"> Pages go in their appropriate Project Folders.</w:t>
+        <w:t xml:space="preserve"> a page.</w:t>
+      </w:r>
+    </w:p>
+    <w:p>
+      <w:r>
+        <w:t xml:space="preserve">Click on a page that you want to edit. This includes editing the text or any content of a page. Then click on “Edit” on the highlighted bar. The title section will be shown on the navigation bar. You don’t need to add anything in the “Summary Used… </w:t>
+      </w:r>
+      <w:proofErr w:type="gramStart"/>
+      <w:r>
+        <w:t>“ section</w:t>
+      </w:r>
+      <w:proofErr w:type="gramEnd"/>
+      <w:r>
+        <w:t>. The body is the content of the web page. If you want to add a pdf or image please look at the instructions below. Note: you must first upload</w:t>
       </w:r>
       <w:bookmarkStart w:id="0" w:name="_GoBack"/>
       <w:bookmarkEnd w:id="0"/>
+      <w:r>
+        <w:t xml:space="preserve"> the pdf or image to </w:t>
+      </w:r>
+      <w:proofErr w:type="spellStart"/>
+      <w:r>
+        <w:t>plone</w:t>
+      </w:r>
+      <w:proofErr w:type="spellEnd"/>
+      <w:r>
+        <w:t xml:space="preserve"> before using it.</w:t>
+      </w:r>
     </w:p>
     <w:p>
       <w:pPr>
         <w:pStyle w:val="Heading1"/>
       </w:pPr>
       <w:r>
+        <w:t>Where to put things</w:t>
+      </w:r>
+    </w:p>
+    <w:p>
+      <w:r>
+        <w:t>To keep things organized, make sure you AT LEAST follow these guidelines, if not enforce stricter organization.</w:t>
+      </w:r>
+    </w:p>
+    <w:p>
+      <w:pPr>
+        <w:pStyle w:val="ListParagraph"/>
+        <w:numPr>
+          <w:ilvl w:val="0"/>
+          <w:numId w:val="7"/>
+        </w:numPr>
+      </w:pPr>
+      <w:proofErr w:type="gramStart"/>
+      <w:r>
+        <w:t>PDF</w:t>
+      </w:r>
+      <w:r>
+        <w:t>’</w:t>
+      </w:r>
+      <w:r>
+        <w:t>s  go</w:t>
+      </w:r>
+      <w:proofErr w:type="gramEnd"/>
+      <w:r>
+        <w:t xml:space="preserve"> into the Main Project Assets &gt; Files  folder.</w:t>
+      </w:r>
+      <w:r>
+        <w:t xml:space="preserve"> </w:t>
+      </w:r>
+    </w:p>
+    <w:p>
+      <w:pPr>
+        <w:pStyle w:val="ListParagraph"/>
+        <w:numPr>
+          <w:ilvl w:val="0"/>
+          <w:numId w:val="7"/>
+        </w:numPr>
+      </w:pPr>
+      <w:r>
+        <w:t>Images go into the Main</w:t>
+      </w:r>
+      <w:r>
+        <w:t xml:space="preserve"> Project Assets&gt;Images folder.</w:t>
+      </w:r>
+    </w:p>
+    <w:p>
+      <w:pPr>
+        <w:pStyle w:val="ListParagraph"/>
+        <w:numPr>
+          <w:ilvl w:val="0"/>
+          <w:numId w:val="7"/>
+        </w:numPr>
+      </w:pPr>
+      <w:proofErr w:type="spellStart"/>
+      <w:r>
+        <w:t>Plone</w:t>
+      </w:r>
+      <w:proofErr w:type="spellEnd"/>
+      <w:r>
+        <w:t xml:space="preserve"> Folders and </w:t>
+      </w:r>
+      <w:proofErr w:type="spellStart"/>
+      <w:r>
+        <w:t>Plone</w:t>
+      </w:r>
+      <w:proofErr w:type="spellEnd"/>
+      <w:r>
+        <w:t xml:space="preserve"> Pages go in their appropriate Project Folders.</w:t>
+      </w:r>
+    </w:p>
+    <w:p>
+      <w:pPr>
+        <w:pStyle w:val="Heading1"/>
+      </w:pPr>
+      <w:r>
         <w:t xml:space="preserve">How to Add a File to </w:t>
       </w:r>
       <w:proofErr w:type="spellStart"/>
@@ -390,6 +430,7 @@
         </w:numPr>
       </w:pPr>
       <w:r>
+        <w:lastRenderedPageBreak/>
         <w:t>Scroll the window to the right</w:t>
       </w:r>
     </w:p>
@@ -446,7 +487,6 @@
         <w:pStyle w:val="Heading1"/>
       </w:pPr>
       <w:r>
-        <w:lastRenderedPageBreak/>
         <w:t>To Resize an Image</w:t>
       </w:r>
     </w:p>
@@ -739,6 +779,7 @@
         </w:numPr>
       </w:pPr>
       <w:r>
+        <w:lastRenderedPageBreak/>
         <w:t>Go to the Project Main page from the Dropdown menu.</w:t>
       </w:r>
     </w:p>
@@ -811,7 +852,6 @@
         </w:numPr>
       </w:pPr>
       <w:r>
-        <w:lastRenderedPageBreak/>
         <w:t>Press Save.</w:t>
       </w:r>
     </w:p>

</xml_diff>